<commit_message>
Added points Locations, Monster, Quests
</commit_message>
<xml_diff>
--- a/docs/Functional Requirements.docx
+++ b/docs/Functional Requirements.docx
@@ -3,8 +3,18 @@
 <w:document xmlns:wpc="http://schemas.microsoft.com/office/word/2010/wordprocessingCanvas" xmlns:mc="http://schemas.openxmlformats.org/markup-compatibility/2006" xmlns:o="urn:schemas-microsoft-com:office:office" xmlns:r="http://schemas.openxmlformats.org/officeDocument/2006/relationships" xmlns:m="http://schemas.openxmlformats.org/officeDocument/2006/math" xmlns:v="urn:schemas-microsoft-com:vml" xmlns:wp14="http://schemas.microsoft.com/office/word/2010/wordprocessingDrawing" xmlns:wp="http://schemas.openxmlformats.org/drawingml/2006/wordprocessingDrawing" xmlns:w10="urn:schemas-microsoft-com:office:word" xmlns:w="http://schemas.openxmlformats.org/wordprocessingml/2006/main" xmlns:w14="http://schemas.microsoft.com/office/word/2010/wordml" xmlns:w15="http://schemas.microsoft.com/office/word/2012/wordml" xmlns:wpg="http://schemas.microsoft.com/office/word/2010/wordprocessingGroup" xmlns:wpi="http://schemas.microsoft.com/office/word/2010/wordprocessingInk" xmlns:wne="http://schemas.microsoft.com/office/word/2006/wordml" xmlns:wps="http://schemas.microsoft.com/office/word/2010/wordprocessingShape" mc:Ignorable="w14 w15 wp14">
   <w:body>
     <w:p>
+      <w:pPr>
+        <w:rPr>
+          <w:b/>
+        </w:rPr>
+      </w:pPr>
       <w:r>
         <w:tab/>
+      </w:r>
+      <w:r>
+        <w:rPr>
+          <w:b/>
+        </w:rPr>
         <w:t>Player:</w:t>
       </w:r>
     </w:p>
@@ -87,8 +97,14 @@
     <w:p>
       <w:pPr>
         <w:ind w:left="360"/>
-      </w:pPr>
-      <w:r>
+        <w:rPr>
+          <w:b/>
+        </w:rPr>
+      </w:pPr>
+      <w:r>
+        <w:rPr>
+          <w:b/>
+        </w:rPr>
         <w:t>Items:</w:t>
       </w:r>
     </w:p>
@@ -114,6 +130,104 @@
       <w:r>
         <w:t>2. Some items will be required to enter certain locations.</w:t>
       </w:r>
+    </w:p>
+    <w:p>
+      <w:pPr>
+        <w:ind w:left="360"/>
+        <w:rPr>
+          <w:b/>
+        </w:rPr>
+      </w:pPr>
+      <w:r>
+        <w:rPr>
+          <w:b/>
+        </w:rPr>
+        <w:t>Locations</w:t>
+      </w:r>
+    </w:p>
+    <w:p>
+      <w:pPr>
+        <w:ind w:left="360"/>
+      </w:pPr>
+      <w:proofErr w:type="gramStart"/>
+      <w:r>
+        <w:t>1.Some</w:t>
+      </w:r>
+      <w:proofErr w:type="gramEnd"/>
+      <w:r>
+        <w:t xml:space="preserve"> locations must be accessed with a specific item.(see Items 2.)</w:t>
+      </w:r>
+    </w:p>
+    <w:p>
+      <w:pPr>
+        <w:ind w:left="360"/>
+        <w:rPr>
+          <w:b/>
+        </w:rPr>
+      </w:pPr>
+      <w:r>
+        <w:rPr>
+          <w:b/>
+        </w:rPr>
+        <w:t xml:space="preserve"> Monsters</w:t>
+      </w:r>
+    </w:p>
+    <w:p>
+      <w:pPr>
+        <w:ind w:left="360"/>
+      </w:pPr>
+      <w:proofErr w:type="gramStart"/>
+      <w:r>
+        <w:t>1.Monsters</w:t>
+      </w:r>
+      <w:proofErr w:type="gramEnd"/>
+      <w:r>
+        <w:t xml:space="preserve"> are randomly generated</w:t>
+      </w:r>
+    </w:p>
+    <w:p>
+      <w:pPr>
+        <w:ind w:left="360"/>
+      </w:pPr>
+      <w:proofErr w:type="gramStart"/>
+      <w:r>
+        <w:t>2.Their</w:t>
+      </w:r>
+      <w:proofErr w:type="gramEnd"/>
+      <w:r>
+        <w:t xml:space="preserve"> attributes are generated at random.</w:t>
+      </w:r>
+    </w:p>
+    <w:p>
+      <w:pPr>
+        <w:ind w:left="360"/>
+        <w:rPr>
+          <w:b/>
+        </w:rPr>
+      </w:pPr>
+      <w:r>
+        <w:rPr>
+          <w:b/>
+        </w:rPr>
+        <w:t>Quests</w:t>
+      </w:r>
+    </w:p>
+    <w:p>
+      <w:pPr>
+        <w:pStyle w:val="ListParagraph"/>
+        <w:numPr>
+          <w:ilvl w:val="0"/>
+          <w:numId w:val="2"/>
+        </w:numPr>
+      </w:pPr>
+      <w:r>
+        <w:t>Quests grant items.</w:t>
+      </w:r>
+    </w:p>
+    <w:p>
+      <w:pPr>
+        <w:ind w:left="360"/>
+      </w:pPr>
     </w:p>
     <w:p>
       <w:pPr>
@@ -221,8 +335,100 @@
       </w:pPr>
     </w:lvl>
   </w:abstractNum>
+  <w:abstractNum w:abstractNumId="1" w15:restartNumberingAfterBreak="0">
+    <w:nsid w:val="7A26561C"/>
+    <w:multiLevelType w:val="hybridMultilevel"/>
+    <w:tmpl w:val="94A62C2E"/>
+    <w:lvl w:ilvl="0" w:tplc="0409000F">
+      <w:start w:val="1"/>
+      <w:numFmt w:val="decimal"/>
+      <w:lvlText w:val="%1."/>
+      <w:lvlJc w:val="left"/>
+      <w:pPr>
+        <w:ind w:left="720" w:hanging="360"/>
+      </w:pPr>
+      <w:rPr>
+        <w:rFonts w:hint="default"/>
+      </w:rPr>
+    </w:lvl>
+    <w:lvl w:ilvl="1" w:tplc="04090019" w:tentative="1">
+      <w:start w:val="1"/>
+      <w:numFmt w:val="lowerLetter"/>
+      <w:lvlText w:val="%2."/>
+      <w:lvlJc w:val="left"/>
+      <w:pPr>
+        <w:ind w:left="1440" w:hanging="360"/>
+      </w:pPr>
+    </w:lvl>
+    <w:lvl w:ilvl="2" w:tplc="0409001B" w:tentative="1">
+      <w:start w:val="1"/>
+      <w:numFmt w:val="lowerRoman"/>
+      <w:lvlText w:val="%3."/>
+      <w:lvlJc w:val="right"/>
+      <w:pPr>
+        <w:ind w:left="2160" w:hanging="180"/>
+      </w:pPr>
+    </w:lvl>
+    <w:lvl w:ilvl="3" w:tplc="0409000F" w:tentative="1">
+      <w:start w:val="1"/>
+      <w:numFmt w:val="decimal"/>
+      <w:lvlText w:val="%4."/>
+      <w:lvlJc w:val="left"/>
+      <w:pPr>
+        <w:ind w:left="2880" w:hanging="360"/>
+      </w:pPr>
+    </w:lvl>
+    <w:lvl w:ilvl="4" w:tplc="04090019" w:tentative="1">
+      <w:start w:val="1"/>
+      <w:numFmt w:val="lowerLetter"/>
+      <w:lvlText w:val="%5."/>
+      <w:lvlJc w:val="left"/>
+      <w:pPr>
+        <w:ind w:left="3600" w:hanging="360"/>
+      </w:pPr>
+    </w:lvl>
+    <w:lvl w:ilvl="5" w:tplc="0409001B" w:tentative="1">
+      <w:start w:val="1"/>
+      <w:numFmt w:val="lowerRoman"/>
+      <w:lvlText w:val="%6."/>
+      <w:lvlJc w:val="right"/>
+      <w:pPr>
+        <w:ind w:left="4320" w:hanging="180"/>
+      </w:pPr>
+    </w:lvl>
+    <w:lvl w:ilvl="6" w:tplc="0409000F" w:tentative="1">
+      <w:start w:val="1"/>
+      <w:numFmt w:val="decimal"/>
+      <w:lvlText w:val="%7."/>
+      <w:lvlJc w:val="left"/>
+      <w:pPr>
+        <w:ind w:left="5040" w:hanging="360"/>
+      </w:pPr>
+    </w:lvl>
+    <w:lvl w:ilvl="7" w:tplc="04090019" w:tentative="1">
+      <w:start w:val="1"/>
+      <w:numFmt w:val="lowerLetter"/>
+      <w:lvlText w:val="%8."/>
+      <w:lvlJc w:val="left"/>
+      <w:pPr>
+        <w:ind w:left="5760" w:hanging="360"/>
+      </w:pPr>
+    </w:lvl>
+    <w:lvl w:ilvl="8" w:tplc="0409001B" w:tentative="1">
+      <w:start w:val="1"/>
+      <w:numFmt w:val="lowerRoman"/>
+      <w:lvlText w:val="%9."/>
+      <w:lvlJc w:val="right"/>
+      <w:pPr>
+        <w:ind w:left="6480" w:hanging="180"/>
+      </w:pPr>
+    </w:lvl>
+  </w:abstractNum>
   <w:num w:numId="1">
     <w:abstractNumId w:val="0"/>
+  </w:num>
+  <w:num w:numId="2">
+    <w:abstractNumId w:val="1"/>
   </w:num>
 </w:numbering>
 </file>

</xml_diff>